<commit_message>
Add new document describe web screen and diagram of web screen and mobile screen
</commit_message>
<xml_diff>
--- a/ReportUI-New.docx
+++ b/ReportUI-New.docx
@@ -63,10 +63,10 @@
           <w:lang w:eastAsia="ja-JP"/>
         </w:rPr>
         <w:drawing>
-          <wp:inline distT="0" distB="0" distL="0" distR="0" wp14:anchorId="674DD607" wp14:editId="3018AF79">
-            <wp:extent cx="5943600" cy="3348990"/>
-            <wp:effectExtent l="0" t="0" r="0" b="3810"/>
-            <wp:docPr id="26" name="Picture 26"/>
+          <wp:inline distT="0" distB="0" distL="0" distR="0" wp14:anchorId="16973EFE" wp14:editId="18C24732">
+            <wp:extent cx="5943600" cy="2934335"/>
+            <wp:effectExtent l="0" t="0" r="0" b="0"/>
+            <wp:docPr id="28" name="Picture 28"/>
             <wp:cNvGraphicFramePr>
               <a:graphicFrameLocks xmlns:a="http://schemas.openxmlformats.org/drawingml/2006/main" noChangeAspect="1"/>
             </wp:cNvGraphicFramePr>
@@ -86,7 +86,7 @@
                   <pic:spPr>
                     <a:xfrm>
                       <a:off x="0" y="0"/>
-                      <a:ext cx="5943600" cy="3348990"/>
+                      <a:ext cx="5943600" cy="2934335"/>
                     </a:xfrm>
                     <a:prstGeom prst="rect">
                       <a:avLst/>
@@ -98,6 +98,8 @@
           </wp:inline>
         </w:drawing>
       </w:r>
+      <w:bookmarkStart w:id="0" w:name="_GoBack"/>
+      <w:bookmarkEnd w:id="0"/>
     </w:p>
     <w:p>
       <w:pPr>
@@ -200,8 +202,6 @@
           <w:szCs w:val="26"/>
         </w:rPr>
       </w:pPr>
-      <w:bookmarkStart w:id="0" w:name="_GoBack"/>
-      <w:bookmarkEnd w:id="0"/>
       <w:r>
         <w:rPr>
           <w:rFonts w:ascii="Times New Roman" w:hAnsi="Times New Roman" w:cs="Times New Roman"/>
@@ -209,7 +209,6 @@
           <w:sz w:val="26"/>
           <w:szCs w:val="26"/>
         </w:rPr>
-        <w:lastRenderedPageBreak/>
         <w:t>2. Màn hình đăng nhập</w:t>
       </w:r>
     </w:p>
@@ -228,6 +227,7 @@
           <w:noProof/>
           <w:lang w:eastAsia="ja-JP"/>
         </w:rPr>
+        <w:lastRenderedPageBreak/>
         <w:drawing>
           <wp:inline distT="0" distB="0" distL="0" distR="0" wp14:anchorId="5E1B7190" wp14:editId="3D88D76C">
             <wp:extent cx="1914525" cy="3381375"/>
@@ -32078,7 +32078,7 @@
 </file>
 
 <file path=customXml/itemProps1.xml><?xml version="1.0" encoding="utf-8"?>
-<ds:datastoreItem xmlns:ds="http://schemas.openxmlformats.org/officeDocument/2006/customXml" ds:itemID="{7121DA94-B85D-4B7B-B4E3-16CCC6DF7D59}">
+<ds:datastoreItem xmlns:ds="http://schemas.openxmlformats.org/officeDocument/2006/customXml" ds:itemID="{1CA9881D-3809-44EF-B73A-11C52FA9CA44}">
   <ds:schemaRefs>
     <ds:schemaRef ds:uri="http://schemas.openxmlformats.org/officeDocument/2006/bibliography"/>
   </ds:schemaRefs>

</xml_diff>